<commit_message>
test: upgrade assertions and add new template for bug 04
</commit_message>
<xml_diff>
--- a/src/test/resources/templates/template_04.docx
+++ b/src/test/resources/templates/template_04.docx
@@ -1256,14 +1256,6 @@
               </w:rPr>
               <w:fldChar w:fldCharType="end"/>
             </w:r>
-          </w:p>
-          <w:p>
-            <w:pPr>
-              <w:pStyle w:val="Sansinterligne"/>
-              <w:rPr>
-                <w:rFonts w:ascii="Arial Narrow" w:hAnsi="Arial Narrow"/>
-              </w:rPr>
-            </w:pPr>
             <w:r>
               <w:rPr>
                 <w:rFonts w:ascii="Arial Narrow" w:hAnsi="Arial Narrow"/>
@@ -1733,14 +1725,6 @@
               </w:rPr>
               <w:fldChar w:fldCharType="end"/>
             </w:r>
-          </w:p>
-          <w:p>
-            <w:pPr>
-              <w:pStyle w:val="Sansinterligne"/>
-              <w:rPr>
-                <w:rFonts w:ascii="Arial Narrow" w:hAnsi="Arial Narrow"/>
-              </w:rPr>
-            </w:pPr>
             <w:r>
               <w:rPr>
                 <w:rFonts w:ascii="Arial Narrow" w:hAnsi="Arial Narrow"/>
@@ -2256,6 +2240,7 @@
                     <w:pStyle w:val="Sansinterligne"/>
                     <w:rPr>
                       <w:rFonts w:ascii="Arial Narrow" w:hAnsi="Arial Narrow"/>
+                      <w:lang w:val="en-US"/>
                     </w:rPr>
                   </w:pPr>
                   <w:r>
@@ -2355,6 +2340,259 @@
                       <w:rFonts w:ascii="Arial Narrow" w:hAnsi="Arial Narrow"/>
                     </w:rPr>
                     <w:fldChar w:fldCharType="end"/>
+                  </w:r>
+                  <w:r>
+                    <w:rPr>
+                      <w:rFonts w:ascii="Arial Narrow" w:hAnsi="Arial Narrow"/>
+                    </w:rPr>
+                    <w:fldChar w:fldCharType="begin"/>
+                  </w:r>
+                  <w:r>
+                    <w:rPr>
+                      <w:rFonts w:ascii="Arial Narrow" w:hAnsi="Arial Narrow"/>
+                      <w:lang w:val="en-US"/>
+                    </w:rPr>
+                    <w:instrText xml:space="preserve"> MERGEFIELD TableStart:properties </w:instrText>
+                  </w:r>
+                  <w:r>
+                    <w:rPr>
+                      <w:rFonts w:ascii="Arial Narrow" w:hAnsi="Arial Narrow"/>
+                    </w:rPr>
+                    <w:fldChar w:fldCharType="end"/>
+                  </w:r>
+                  <w:r>
+                    <w:rPr>
+                      <w:rFonts w:ascii="Arial Narrow" w:hAnsi="Arial Narrow"/>
+                    </w:rPr>
+                    <w:fldChar w:fldCharType="begin"/>
+                  </w:r>
+                  <w:r>
+                    <w:rPr>
+                      <w:rFonts w:ascii="Arial Narrow" w:hAnsi="Arial Narrow"/>
+                      <w:lang w:val="en-US"/>
+                    </w:rPr>
+                    <w:instrText xml:space="preserve"> MERGEFIELD entity</w:instrText>
+                  </w:r>
+                  <w:r>
+                    <w:rPr>
+                      <w:rFonts w:ascii="Arial Narrow" w:hAnsi="Arial Narrow"/>
+                      <w:lang w:val="en-US"/>
+                    </w:rPr>
+                    <w:instrText>:</w:instrText>
+                  </w:r>
+                  <w:r>
+                    <w:rPr>
+                      <w:rFonts w:ascii="Arial Narrow" w:hAnsi="Arial Narrow"/>
+                      <w:lang w:val="en-US"/>
+                    </w:rPr>
+                    <w:instrText>originalfile</w:instrText>
+                  </w:r>
+                  <w:r>
+                    <w:rPr>
+                      <w:rFonts w:ascii="Arial Narrow" w:hAnsi="Arial Narrow"/>
+                      <w:lang w:val="en-US"/>
+                    </w:rPr>
+                    <w:instrText xml:space="preserve">name.value </w:instrText>
+                  </w:r>
+                  <w:r>
+                    <w:rPr>
+                      <w:rFonts w:ascii="Arial Narrow" w:hAnsi="Arial Narrow"/>
+                    </w:rPr>
+                    <w:fldChar w:fldCharType="end"/>
+                  </w:r>
+                  <w:r>
+                    <w:rPr>
+                      <w:rFonts w:ascii="Arial Narrow" w:hAnsi="Arial Narrow"/>
+                      <w:lang w:val="en-US"/>
+                    </w:rPr>
+                    <w:instrText xml:space="preserve"> - </w:instrText>
+                  </w:r>
+                  <w:r>
+                    <w:rPr>
+                      <w:rFonts w:ascii="Arial Narrow" w:hAnsi="Arial Narrow"/>
+                    </w:rPr>
+                    <w:fldChar w:fldCharType="begin"/>
+                  </w:r>
+                  <w:r>
+                    <w:rPr>
+                      <w:rFonts w:ascii="Arial Narrow" w:hAnsi="Arial Narrow"/>
+                      <w:lang w:val="en-US"/>
+                    </w:rPr>
+                    <w:instrText xml:space="preserve"> MERGEFIELD cmis:creationDate.value \</w:instrText>
+                  </w:r>
+                  <w:r>
+                    <w:rPr>
+                      <w:rFonts w:ascii="Arial Narrow" w:hAnsi="Arial Narrow"/>
+                      <w:lang w:val="en-US"/>
+                    </w:rPr>
+                    <w:instrText>date</w:instrText>
+                  </w:r>
+                  <w:r>
+                    <w:rPr>
+                      <w:rFonts w:ascii="Arial Narrow" w:hAnsi="Arial Narrow"/>
+                      <w:lang w:val="en-US"/>
+                    </w:rPr>
+                    <w:instrText xml:space="preserve">" </w:instrText>
+                  </w:r>
+                  <w:r>
+                    <w:rPr>
+                      <w:rFonts w:ascii="Arial Narrow" w:hAnsi="Arial Narrow"/>
+                    </w:rPr>
+                    <w:fldChar w:fldCharType="end"/>
+                  </w:r>
+                  <w:r>
+                    <w:rPr>
+                      <w:rFonts w:ascii="Arial Narrow" w:hAnsi="Arial Narrow"/>
+                      <w:lang w:val="en-US"/>
+                    </w:rPr>
+                    <w:instrText xml:space="preserve"> (</w:instrText>
+                  </w:r>
+                  <w:r>
+                    <w:rPr>
+                      <w:rFonts w:ascii="Arial Narrow" w:hAnsi="Arial Narrow"/>
+                    </w:rPr>
+                    <w:fldChar w:fldCharType="begin"/>
+                  </w:r>
+                  <w:r>
+                    <w:rPr>
+                      <w:rFonts w:ascii="Arial Narrow" w:hAnsi="Arial Narrow"/>
+                      <w:lang w:val="en-US"/>
+                    </w:rPr>
+                    <w:instrText xml:space="preserve"> = </w:instrText>
+                  </w:r>
+                  <w:r>
+                    <w:rPr>
+                      <w:rFonts w:ascii="Arial Narrow" w:hAnsi="Arial Narrow"/>
+                    </w:rPr>
+                    <w:fldChar w:fldCharType="begin"/>
+                  </w:r>
+                  <w:r>
+                    <w:rPr>
+                      <w:rFonts w:ascii="Arial Narrow" w:hAnsi="Arial Narrow"/>
+                      <w:lang w:val="en-US"/>
+                    </w:rPr>
+                    <w:instrText xml:space="preserve"> MERGEFIELD cmis:contentStreamLength.value </w:instrText>
+                  </w:r>
+                  <w:r>
+                    <w:rPr>
+                      <w:rFonts w:ascii="Arial Narrow" w:hAnsi="Arial Narrow"/>
+                    </w:rPr>
+                    <w:fldChar w:fldCharType="end"/>
+                  </w:r>
+                  <w:r>
+                    <w:rPr>
+                      <w:rFonts w:ascii="Arial Narrow" w:hAnsi="Arial Narrow"/>
+                      <w:lang w:val="en-US"/>
+                    </w:rPr>
+                    <w:instrText xml:space="preserve"> / 1000 </w:instrText>
+                  </w:r>
+                  <w:r>
+                    <w:rPr>
+                      <w:rFonts w:ascii="Arial Narrow" w:hAnsi="Arial Narrow"/>
+                      <w:lang w:val="en-US"/>
+                    </w:rPr>
+                    <w:instrText>\decimal</w:instrText>
+                  </w:r>
+                  <w:r>
+                    <w:rPr>
+                      <w:rFonts w:ascii="Arial Narrow" w:hAnsi="Arial Narrow"/>
+                      <w:lang w:val="en-US"/>
+                    </w:rPr>
+                    <w:instrText xml:space="preserve"> </w:instrText>
+                  </w:r>
+                  <w:r>
+                    <w:rPr>
+                      <w:rFonts w:ascii="Arial Narrow" w:hAnsi="Arial Narrow"/>
+                    </w:rPr>
+                    <w:fldChar w:fldCharType="end"/>
+                  </w:r>
+                  <w:r>
+                    <w:rPr>
+                      <w:rFonts w:ascii="Arial Narrow" w:hAnsi="Arial Narrow"/>
+                      <w:lang w:val="en-US"/>
+                    </w:rPr>
+                    <w:instrText>Ko)</w:instrText>
+                  </w:r>
+                  <w:r>
+                    <w:rPr>
+                      <w:rFonts w:ascii="Arial Narrow" w:hAnsi="Arial Narrow"/>
+                    </w:rPr>
+                    <w:fldChar w:fldCharType="begin"/>
+                  </w:r>
+                  <w:r>
+                    <w:rPr>
+                      <w:rFonts w:ascii="Arial Narrow" w:hAnsi="Arial Narrow"/>
+                      <w:lang w:val="en-US"/>
+                    </w:rPr>
+                    <w:instrText xml:space="preserve"> IF </w:instrText>
+                  </w:r>
+                  <w:r>
+                    <w:rPr>
+                      <w:rFonts w:ascii="Arial Narrow" w:hAnsi="Arial Narrow"/>
+                    </w:rPr>
+                    <w:fldChar w:fldCharType="begin"/>
+                  </w:r>
+                  <w:r>
+                    <w:rPr>
+                      <w:rFonts w:ascii="Arial Narrow" w:hAnsi="Arial Narrow"/>
+                      <w:lang w:val="en-US"/>
+                    </w:rPr>
+                    <w:instrText xml:space="preserve"> MERGEFIELD cmis:description.value </w:instrText>
+                  </w:r>
+                  <w:r>
+                    <w:rPr>
+                      <w:rFonts w:ascii="Arial Narrow" w:hAnsi="Arial Narrow"/>
+                    </w:rPr>
+                    <w:fldChar w:fldCharType="end"/>
+                  </w:r>
+                  <w:r>
+                    <w:rPr>
+                      <w:rFonts w:ascii="Arial Narrow" w:hAnsi="Arial Narrow"/>
+                      <w:lang w:val="en-US"/>
+                    </w:rPr>
+                    <w:instrText xml:space="preserve"> = "" "" "</w:instrText>
+                  </w:r>
+                  <w:r>
+                    <w:rPr>
+                      <w:rFonts w:ascii="Arial Narrow" w:hAnsi="Arial Narrow"/>
+                      <w:lang w:val="en-US"/>
+                    </w:rPr>
+                    <w:fldChar w:fldCharType="begin"/>
+                  </w:r>
+                  <w:r>
+                    <w:rPr>
+                      <w:rFonts w:ascii="Arial Narrow" w:hAnsi="Arial Narrow"/>
+                      <w:lang w:val="en-US"/>
+                    </w:rPr>
+                    <w:instrText xml:space="preserve"> IF </w:instrText>
+                  </w:r>
+                  <w:r>
+                    <w:rPr>
+                      <w:rFonts w:ascii="Arial Narrow" w:hAnsi="Arial Narrow"/>
+                      <w:lang w:val="en-US"/>
+                    </w:rPr>
+                    <w:fldChar w:fldCharType="begin"/>
+                  </w:r>
+                  <w:r>
+                    <w:rPr>
+                      <w:rFonts w:ascii="Arial Narrow" w:hAnsi="Arial Narrow"/>
+                      <w:lang w:val="en-US"/>
+                    </w:rPr>
+                    <w:instrText xml:space="preserve"> MERGEFIELD cmis:description.value </w:instrText>
+                  </w:r>
+                  <w:r>
+                    <w:rPr>
+                      <w:rFonts w:ascii="Arial Narrow" w:hAnsi="Arial Narrow"/>
+                      <w:lang w:val="en-US"/>
+                    </w:rPr>
+                    <w:fldChar w:fldCharType="end"/>
+                  </w:r>
+                  <w:r>
+                    <w:rPr>
+                      <w:rFonts w:ascii="Arial Narrow" w:hAnsi="Arial Narrow"/>
+                      <w:lang w:val="en-US"/>
+                    </w:rPr>
+                    <w:instrText xml:space="preserve"> = "null" "" "</w:instrText>
                   </w:r>
                 </w:p>
                 <w:p>
@@ -2362,270 +2600,15 @@
                     <w:pStyle w:val="Sansinterligne"/>
                     <w:rPr>
                       <w:rFonts w:ascii="Arial Narrow" w:hAnsi="Arial Narrow"/>
-                      <w:lang w:val="en-US"/>
                     </w:rPr>
                   </w:pPr>
                   <w:r>
                     <w:rPr>
                       <w:rFonts w:ascii="Arial Narrow" w:hAnsi="Arial Narrow"/>
-                    </w:rPr>
-                    <w:fldChar w:fldCharType="begin"/>
-                  </w:r>
-                  <w:r>
-                    <w:rPr>
-                      <w:rFonts w:ascii="Arial Narrow" w:hAnsi="Arial Narrow"/>
-                      <w:lang w:val="en-US"/>
-                    </w:rPr>
-                    <w:instrText xml:space="preserve"> MERGEFIELD TableStart:properties </w:instrText>
-                  </w:r>
-                  <w:r>
-                    <w:rPr>
-                      <w:rFonts w:ascii="Arial Narrow" w:hAnsi="Arial Narrow"/>
-                    </w:rPr>
-                    <w:fldChar w:fldCharType="end"/>
-                  </w:r>
-                  <w:r>
-                    <w:rPr>
-                      <w:rFonts w:ascii="Arial Narrow" w:hAnsi="Arial Narrow"/>
-                    </w:rPr>
-                    <w:fldChar w:fldCharType="begin"/>
-                  </w:r>
-                  <w:r>
-                    <w:rPr>
-                      <w:rFonts w:ascii="Arial Narrow" w:hAnsi="Arial Narrow"/>
-                      <w:lang w:val="en-US"/>
-                    </w:rPr>
-                    <w:instrText xml:space="preserve"> MERGEFIELD entity</w:instrText>
-                  </w:r>
-                  <w:r>
-                    <w:rPr>
-                      <w:rFonts w:ascii="Arial Narrow" w:hAnsi="Arial Narrow"/>
-                      <w:lang w:val="en-US"/>
-                    </w:rPr>
-                    <w:instrText>:</w:instrText>
-                  </w:r>
-                  <w:r>
-                    <w:rPr>
-                      <w:rFonts w:ascii="Arial Narrow" w:hAnsi="Arial Narrow"/>
-                      <w:lang w:val="en-US"/>
-                    </w:rPr>
-                    <w:instrText>originalfile</w:instrText>
-                  </w:r>
-                  <w:r>
-                    <w:rPr>
-                      <w:rFonts w:ascii="Arial Narrow" w:hAnsi="Arial Narrow"/>
-                      <w:lang w:val="en-US"/>
-                    </w:rPr>
-                    <w:instrText xml:space="preserve">name.value </w:instrText>
-                  </w:r>
-                  <w:r>
-                    <w:rPr>
-                      <w:rFonts w:ascii="Arial Narrow" w:hAnsi="Arial Narrow"/>
-                    </w:rPr>
-                    <w:fldChar w:fldCharType="end"/>
-                  </w:r>
-                  <w:r>
-                    <w:rPr>
-                      <w:rFonts w:ascii="Arial Narrow" w:hAnsi="Arial Narrow"/>
-                      <w:lang w:val="en-US"/>
-                    </w:rPr>
-                    <w:instrText xml:space="preserve"> - </w:instrText>
-                  </w:r>
-                  <w:r>
-                    <w:rPr>
-                      <w:rFonts w:ascii="Arial Narrow" w:hAnsi="Arial Narrow"/>
-                    </w:rPr>
-                    <w:fldChar w:fldCharType="begin"/>
-                  </w:r>
-                  <w:r>
-                    <w:rPr>
-                      <w:rFonts w:ascii="Arial Narrow" w:hAnsi="Arial Narrow"/>
-                      <w:lang w:val="en-US"/>
-                    </w:rPr>
-                    <w:instrText xml:space="preserve"> MERGEFIELD cmis:creationDate.value \</w:instrText>
-                  </w:r>
-                  <w:r>
-                    <w:rPr>
-                      <w:rFonts w:ascii="Arial Narrow" w:hAnsi="Arial Narrow"/>
-                      <w:lang w:val="en-US"/>
-                    </w:rPr>
-                    <w:instrText>date</w:instrText>
-                  </w:r>
-                  <w:r>
-                    <w:rPr>
-                      <w:rFonts w:ascii="Arial Narrow" w:hAnsi="Arial Narrow"/>
-                      <w:lang w:val="en-US"/>
-                    </w:rPr>
-                    <w:instrText xml:space="preserve">" </w:instrText>
-                  </w:r>
-                  <w:r>
-                    <w:rPr>
-                      <w:rFonts w:ascii="Arial Narrow" w:hAnsi="Arial Narrow"/>
-                    </w:rPr>
-                    <w:fldChar w:fldCharType="end"/>
-                  </w:r>
-                  <w:r>
-                    <w:rPr>
-                      <w:rFonts w:ascii="Arial Narrow" w:hAnsi="Arial Narrow"/>
-                      <w:lang w:val="en-US"/>
-                    </w:rPr>
-                    <w:instrText xml:space="preserve"> (</w:instrText>
-                  </w:r>
-                  <w:r>
-                    <w:rPr>
-                      <w:rFonts w:ascii="Arial Narrow" w:hAnsi="Arial Narrow"/>
-                    </w:rPr>
-                    <w:fldChar w:fldCharType="begin"/>
-                  </w:r>
-                  <w:r>
-                    <w:rPr>
-                      <w:rFonts w:ascii="Arial Narrow" w:hAnsi="Arial Narrow"/>
-                      <w:lang w:val="en-US"/>
-                    </w:rPr>
-                    <w:instrText xml:space="preserve"> = </w:instrText>
-                  </w:r>
-                  <w:r>
-                    <w:rPr>
-                      <w:rFonts w:ascii="Arial Narrow" w:hAnsi="Arial Narrow"/>
-                    </w:rPr>
-                    <w:fldChar w:fldCharType="begin"/>
-                  </w:r>
-                  <w:r>
-                    <w:rPr>
-                      <w:rFonts w:ascii="Arial Narrow" w:hAnsi="Arial Narrow"/>
-                      <w:lang w:val="en-US"/>
-                    </w:rPr>
-                    <w:instrText xml:space="preserve"> MERGEFIELD cmis:contentStreamLength.value </w:instrText>
-                  </w:r>
-                  <w:r>
-                    <w:rPr>
-                      <w:rFonts w:ascii="Arial Narrow" w:hAnsi="Arial Narrow"/>
-                    </w:rPr>
-                    <w:fldChar w:fldCharType="end"/>
-                  </w:r>
-                  <w:r>
-                    <w:rPr>
-                      <w:rFonts w:ascii="Arial Narrow" w:hAnsi="Arial Narrow"/>
-                      <w:lang w:val="en-US"/>
-                    </w:rPr>
-                    <w:instrText xml:space="preserve"> / 1000 </w:instrText>
-                  </w:r>
-                  <w:r>
-                    <w:rPr>
-                      <w:rFonts w:ascii="Arial Narrow" w:hAnsi="Arial Narrow"/>
-                      <w:lang w:val="en-US"/>
-                    </w:rPr>
-                    <w:instrText>\decimal</w:instrText>
-                  </w:r>
-                  <w:r>
-                    <w:rPr>
-                      <w:rFonts w:ascii="Arial Narrow" w:hAnsi="Arial Narrow"/>
                       <w:lang w:val="en-US"/>
                     </w:rPr>
                     <w:instrText xml:space="preserve"> </w:instrText>
                   </w:r>
-                  <w:r>
-                    <w:rPr>
-                      <w:rFonts w:ascii="Arial Narrow" w:hAnsi="Arial Narrow"/>
-                    </w:rPr>
-                    <w:fldChar w:fldCharType="end"/>
-                  </w:r>
-                  <w:r>
-                    <w:rPr>
-                      <w:rFonts w:ascii="Arial Narrow" w:hAnsi="Arial Narrow"/>
-                      <w:lang w:val="en-US"/>
-                    </w:rPr>
-                    <w:instrText>Ko)</w:instrText>
-                  </w:r>
-                  <w:r>
-                    <w:rPr>
-                      <w:rFonts w:ascii="Arial Narrow" w:hAnsi="Arial Narrow"/>
-                    </w:rPr>
-                    <w:fldChar w:fldCharType="begin"/>
-                  </w:r>
-                  <w:r>
-                    <w:rPr>
-                      <w:rFonts w:ascii="Arial Narrow" w:hAnsi="Arial Narrow"/>
-                      <w:lang w:val="en-US"/>
-                    </w:rPr>
-                    <w:instrText xml:space="preserve"> IF </w:instrText>
-                  </w:r>
-                  <w:r>
-                    <w:rPr>
-                      <w:rFonts w:ascii="Arial Narrow" w:hAnsi="Arial Narrow"/>
-                    </w:rPr>
-                    <w:fldChar w:fldCharType="begin"/>
-                  </w:r>
-                  <w:r>
-                    <w:rPr>
-                      <w:rFonts w:ascii="Arial Narrow" w:hAnsi="Arial Narrow"/>
-                      <w:lang w:val="en-US"/>
-                    </w:rPr>
-                    <w:instrText xml:space="preserve"> MERGEFIELD cmis:description.value </w:instrText>
-                  </w:r>
-                  <w:r>
-                    <w:rPr>
-                      <w:rFonts w:ascii="Arial Narrow" w:hAnsi="Arial Narrow"/>
-                    </w:rPr>
-                    <w:fldChar w:fldCharType="end"/>
-                  </w:r>
-                  <w:r>
-                    <w:rPr>
-                      <w:rFonts w:ascii="Arial Narrow" w:hAnsi="Arial Narrow"/>
-                      <w:lang w:val="en-US"/>
-                    </w:rPr>
-                    <w:instrText xml:space="preserve"> = "" "" "</w:instrText>
-                  </w:r>
-                  <w:r>
-                    <w:rPr>
-                      <w:rFonts w:ascii="Arial Narrow" w:hAnsi="Arial Narrow"/>
-                      <w:lang w:val="en-US"/>
-                    </w:rPr>
-                    <w:fldChar w:fldCharType="begin"/>
-                  </w:r>
-                  <w:r>
-                    <w:rPr>
-                      <w:rFonts w:ascii="Arial Narrow" w:hAnsi="Arial Narrow"/>
-                      <w:lang w:val="en-US"/>
-                    </w:rPr>
-                    <w:instrText xml:space="preserve"> IF </w:instrText>
-                  </w:r>
-                  <w:r>
-                    <w:rPr>
-                      <w:rFonts w:ascii="Arial Narrow" w:hAnsi="Arial Narrow"/>
-                      <w:lang w:val="en-US"/>
-                    </w:rPr>
-                    <w:fldChar w:fldCharType="begin"/>
-                  </w:r>
-                  <w:r>
-                    <w:rPr>
-                      <w:rFonts w:ascii="Arial Narrow" w:hAnsi="Arial Narrow"/>
-                      <w:lang w:val="en-US"/>
-                    </w:rPr>
-                    <w:instrText xml:space="preserve"> MERGEFIELD cmis:description.value </w:instrText>
-                  </w:r>
-                  <w:r>
-                    <w:rPr>
-                      <w:rFonts w:ascii="Arial Narrow" w:hAnsi="Arial Narrow"/>
-                      <w:lang w:val="en-US"/>
-                    </w:rPr>
-                    <w:fldChar w:fldCharType="end"/>
-                  </w:r>
-                  <w:r>
-                    <w:rPr>
-                      <w:rFonts w:ascii="Arial Narrow" w:hAnsi="Arial Narrow"/>
-                      <w:lang w:val="en-US"/>
-                    </w:rPr>
-                    <w:instrText xml:space="preserve"> = "null" "" "</w:instrText>
-                  </w:r>
-                </w:p>
-                <w:p>
-                  <w:pPr>
-                    <w:pStyle w:val="Sansinterligne"/>
-                    <w:rPr>
-                      <w:rFonts w:ascii="Arial Narrow" w:hAnsi="Arial Narrow"/>
-                    </w:rPr>
-                  </w:pPr>
                   <w:r>
                     <w:rPr>
                       <w:rFonts w:ascii="Arial Narrow" w:hAnsi="Arial Narrow"/>
@@ -2900,8 +2883,235 @@
         </w:rPr>
       </w:pPr>
     </w:p>
+    <w:tbl>
+      <w:tblPr>
+        <w:tblStyle w:val="Grilledutableau"/>
+        <w:tblW w:w="0" w:type="auto"/>
+        <w:tblBorders>
+          <w:insideH w:val="none" w:sz="0" w:space="0" w:color="auto"/>
+          <w:insideV w:val="none" w:sz="0" w:space="0" w:color="auto"/>
+        </w:tblBorders>
+        <w:tblLook w:val="04A0" w:firstRow="1" w:lastRow="0" w:firstColumn="1" w:lastColumn="0" w:noHBand="0" w:noVBand="1"/>
+      </w:tblPr>
+      <w:tblGrid>
+        <w:gridCol w:w="10682"/>
+      </w:tblGrid>
+      <w:tr>
+        <w:trPr>
+          <w:cantSplit/>
+        </w:trPr>
+        <w:tc>
+          <w:tcPr>
+            <w:tcW w:w="10682" w:type="dxa"/>
+          </w:tcPr>
+          <w:p>
+            <w:pPr>
+              <w:rPr>
+                <w:rFonts w:ascii="Arial Narrow" w:hAnsi="Arial Narrow"/>
+                <w:u w:val="single"/>
+              </w:rPr>
+            </w:pPr>
+            <w:r>
+              <w:rPr>
+                <w:rFonts w:ascii="Arial Narrow" w:hAnsi="Arial Narrow"/>
+                <w:u w:val="single"/>
+              </w:rPr>
+              <w:t xml:space="preserve">Contact </w:t>
+            </w:r>
+          </w:p>
+          <w:tbl>
+            <w:tblPr>
+              <w:tblStyle w:val="Grilledutableau"/>
+              <w:tblW w:w="10070" w:type="dxa"/>
+              <w:tblInd w:w="562" w:type="dxa"/>
+              <w:tblBorders>
+                <w:top w:val="none" w:sz="0" w:space="0" w:color="auto"/>
+                <w:left w:val="none" w:sz="0" w:space="0" w:color="auto"/>
+                <w:bottom w:val="none" w:sz="0" w:space="0" w:color="auto"/>
+                <w:right w:val="none" w:sz="0" w:space="0" w:color="auto"/>
+                <w:insideH w:val="none" w:sz="0" w:space="0" w:color="auto"/>
+                <w:insideV w:val="none" w:sz="0" w:space="0" w:color="auto"/>
+              </w:tblBorders>
+              <w:tblLook w:val="04A0" w:firstRow="1" w:lastRow="0" w:firstColumn="1" w:lastColumn="0" w:noHBand="0" w:noVBand="1"/>
+            </w:tblPr>
+            <w:tblGrid>
+              <w:gridCol w:w="10070"/>
+            </w:tblGrid>
+            <w:tr>
+              <w:tc>
+                <w:tcPr>
+                  <w:tcW w:w="10070" w:type="dxa"/>
+                </w:tcPr>
+                <w:p>
+                  <w:pPr>
+                    <w:rPr>
+                      <w:rFonts w:ascii="Arial Narrow" w:hAnsi="Arial Narrow"/>
+                    </w:rPr>
+                  </w:pPr>
+                  <w:r>
+                    <w:rPr>
+                      <w:rFonts w:ascii="Arial Narrow" w:hAnsi="Arial Narrow"/>
+                    </w:rPr>
+                    <w:t>Accès au suivi de la demande depuis votre espace personnel sur le site</w:t>
+                  </w:r>
+                  <w:r>
+                    <w:rPr>
+                      <w:rFonts w:ascii="Arial Narrow" w:hAnsi="Arial Narrow"/>
+                    </w:rPr>
+                    <w:t xml:space="preserve"> </w:t>
+                  </w:r>
+                  <w:hyperlink r:id="rId8" w:history="1">
+                    <w:r>
+                      <w:rPr>
+                        <w:rStyle w:val="Lienhypertexte"/>
+                        <w:rFonts w:ascii="Arial Narrow" w:hAnsi="Arial Narrow"/>
+                      </w:rPr>
+                      <w:t>https://les-aides.mgdis.fr/aides/</w:t>
+                    </w:r>
+                  </w:hyperlink>
+                  <w:r>
+                    <w:rPr>
+                      <w:rFonts w:ascii="Arial Narrow" w:hAnsi="Arial Narrow"/>
+                    </w:rPr>
+                    <w:t>.</w:t>
+                  </w:r>
+                </w:p>
+                <w:p>
+                  <w:pPr>
+                    <w:rPr>
+                      <w:rFonts w:ascii="Arial Narrow" w:hAnsi="Arial Narrow"/>
+                    </w:rPr>
+                  </w:pPr>
+                </w:p>
+                <w:p>
+                  <w:pPr>
+                    <w:rPr>
+                      <w:rFonts w:ascii="Arial Narrow" w:hAnsi="Arial Narrow"/>
+                    </w:rPr>
+                  </w:pPr>
+                  <w:r>
+                    <w:rPr>
+                      <w:rFonts w:ascii="Arial Narrow" w:hAnsi="Arial Narrow"/>
+                    </w:rPr>
+                    <w:t xml:space="preserve">Voici les coordonnées des services en charge du dispositif : </w:t>
+                  </w:r>
+                </w:p>
+                <w:p>
+                  <w:pPr>
+                    <w:rPr>
+                      <w:rFonts w:ascii="Arial Narrow" w:hAnsi="Arial Narrow"/>
+                    </w:rPr>
+                  </w:pPr>
+                  <w:r>
+                    <w:rPr>
+                      <w:rFonts w:ascii="Arial Narrow" w:hAnsi="Arial Narrow"/>
+                    </w:rPr>
+                    <w:t>Nom du se</w:t>
+                  </w:r>
+                  <w:r>
+                    <w:rPr>
+                      <w:rFonts w:ascii="Arial Narrow" w:hAnsi="Arial Narrow"/>
+                    </w:rPr>
+                    <w:t>rvice en charge du dispositif</w:t>
+                  </w:r>
+                </w:p>
+                <w:p>
+                  <w:pPr>
+                    <w:rPr>
+                      <w:rFonts w:ascii="Arial Narrow" w:hAnsi="Arial Narrow"/>
+                    </w:rPr>
+                  </w:pPr>
+                  <w:r>
+                    <w:rPr>
+                      <w:rFonts w:ascii="Arial Narrow" w:hAnsi="Arial Narrow"/>
+                    </w:rPr>
+                    <w:t>Adresse de messagerie du se</w:t>
+                  </w:r>
+                  <w:r>
+                    <w:rPr>
+                      <w:rFonts w:ascii="Arial Narrow" w:hAnsi="Arial Narrow"/>
+                    </w:rPr>
+                    <w:t>rvice en charge du dispositif</w:t>
+                  </w:r>
+                </w:p>
+              </w:tc>
+            </w:tr>
+            <w:tr>
+              <w:tc>
+                <w:tcPr>
+                  <w:tcW w:w="10070" w:type="dxa"/>
+                </w:tcPr>
+                <w:p>
+                  <w:pPr>
+                    <w:rPr>
+                      <w:rFonts w:ascii="Arial Narrow" w:hAnsi="Arial Narrow"/>
+                    </w:rPr>
+                  </w:pPr>
+                </w:p>
+              </w:tc>
+            </w:tr>
+          </w:tbl>
+          <w:p>
+            <w:pPr>
+              <w:rPr>
+                <w:rFonts w:ascii="Arial Narrow" w:hAnsi="Arial Narrow"/>
+              </w:rPr>
+            </w:pPr>
+          </w:p>
+        </w:tc>
+      </w:tr>
+    </w:tbl>
+    <w:p>
+      <w:pPr>
+        <w:rPr>
+          <w:rFonts w:ascii="Arial Narrow" w:hAnsi="Arial Narrow"/>
+        </w:rPr>
+      </w:pPr>
+      <w:r>
+        <w:rPr>
+          <w:rFonts w:ascii="Arial Narrow" w:hAnsi="Arial Narrow"/>
+        </w:rPr>
+        <w:fldChar w:fldCharType="begin"/>
+      </w:r>
+      <w:r>
+        <w:rPr>
+          <w:rFonts w:ascii="Arial Narrow" w:hAnsi="Arial Narrow"/>
+        </w:rPr>
+        <w:instrText xml:space="preserve"> </w:instrText>
+      </w:r>
+      <w:r>
+        <w:rPr>
+          <w:rFonts w:ascii="Arial Narrow" w:hAnsi="Arial Narrow"/>
+        </w:rPr>
+        <w:fldChar w:fldCharType="begin"/>
+      </w:r>
+      <w:r>
+        <w:rPr>
+          <w:rFonts w:ascii="Arial Narrow" w:hAnsi="Arial Narrow"/>
+        </w:rPr>
+        <w:instrText xml:space="preserve">  </w:instrText>
+      </w:r>
+      <w:r>
+        <w:rPr>
+          <w:rFonts w:ascii="Arial Narrow" w:hAnsi="Arial Narrow"/>
+        </w:rPr>
+        <w:fldChar w:fldCharType="end"/>
+      </w:r>
+      <w:r>
+        <w:rPr>
+          <w:rFonts w:ascii="Arial Narrow" w:hAnsi="Arial Narrow"/>
+        </w:rPr>
+        <w:instrText xml:space="preserve"> </w:instrText>
+      </w:r>
+      <w:r>
+        <w:rPr>
+          <w:rFonts w:ascii="Arial Narrow" w:hAnsi="Arial Narrow"/>
+        </w:rPr>
+        <w:fldChar w:fldCharType="end"/>
+      </w:r>
+    </w:p>
     <w:sectPr>
-      <w:footerReference w:type="default" r:id="rId8"/>
+      <w:footerReference w:type="default" r:id="rId9"/>
       <w:pgSz w:w="11906" w:h="16838"/>
       <w:pgMar w:top="720" w:right="720" w:bottom="720" w:left="720" w:header="708" w:footer="708" w:gutter="0"/>
       <w:cols w:space="708"/>
@@ -2991,15 +3201,29 @@
       </w:rPr>
       <w:t xml:space="preserve"> sur </w:t>
     </w:r>
-    <w:fldSimple w:instr="NUMPAGES   \* MERGEFORMAT">
-      <w:r>
-        <w:rPr>
-          <w:rFonts w:eastAsiaTheme="majorEastAsia" w:cstheme="majorBidi"/>
-          <w:noProof/>
-        </w:rPr>
-        <w:t>9</w:t>
-      </w:r>
-    </w:fldSimple>
+    <w:r>
+      <w:fldChar w:fldCharType="begin"/>
+    </w:r>
+    <w:r>
+      <w:instrText>NUMPAGES   \* MERGEFORMAT</w:instrText>
+    </w:r>
+    <w:r>
+      <w:fldChar w:fldCharType="separate"/>
+    </w:r>
+    <w:r>
+      <w:rPr>
+        <w:rFonts w:eastAsiaTheme="majorEastAsia" w:cstheme="majorBidi"/>
+        <w:noProof/>
+      </w:rPr>
+      <w:t>9</w:t>
+    </w:r>
+    <w:r>
+      <w:rPr>
+        <w:rFonts w:eastAsiaTheme="majorEastAsia" w:cstheme="majorBidi"/>
+        <w:noProof/>
+      </w:rPr>
+      <w:fldChar w:fldCharType="end"/>
+    </w:r>
   </w:p>
 </w:ftr>
 </file>

</xml_diff>